<commit_message>
update to Lab 8 Documentation
</commit_message>
<xml_diff>
--- a/Labs/Lab_8/DemoFilesAndDocumentation/Tutorial/Lab_8.docx
+++ b/Labs/Lab_8/DemoFilesAndDocumentation/Tutorial/Lab_8.docx
@@ -269,7 +269,7 @@
                   <w:alias w:val="Date"/>
                   <w:id w:val="13406932"/>
                   <w:dataBinding w:prefixMappings="xmlns:ns0='http://schemas.microsoft.com/office/2006/coverPageProps'" w:xpath="/ns0:CoverPageProperties[1]/ns0:PublishDate[1]" w:storeItemID="{55AF091B-3C7A-41E3-B477-F2FDAA23CFDA}"/>
-                  <w:date w:fullDate="2014-01-27T00:00:00Z">
+                  <w:date w:fullDate="2014-06-20T00:00:00Z">
                     <w:dateFormat w:val="M/d/yyyy"/>
                     <w:lid w:val="en-US"/>
                     <w:storeMappedDataAs w:val="dateTime"/>
@@ -288,7 +288,7 @@
                       <w:rPr>
                         <w:color w:val="4F81BD" w:themeColor="accent1"/>
                       </w:rPr>
-                      <w:t>1/27/2014</w:t>
+                      <w:t>6/20/2014</w:t>
                     </w:r>
                   </w:p>
                 </w:sdtContent>
@@ -3861,7 +3861,7 @@
             <w10:borderbottom type="single" width="8"/>
             <w10:borderright type="single" width="8"/>
           </v:shape>
-          <o:OLEObject Type="Embed" ProgID="Word.OpenDocumentText.12" ShapeID="_x0000_i1026" DrawAspect="Content" ObjectID="_1452773944" r:id="rId10"/>
+          <o:OLEObject Type="Embed" ProgID="Word.OpenDocumentText.12" ShapeID="_x0000_i1026" DrawAspect="Content" ObjectID="_1464810511" r:id="rId10"/>
         </w:object>
       </w:r>
     </w:p>
@@ -4243,13 +4243,13 @@
         <w:rPr>
           <w:rFonts w:ascii="Cambria" w:hAnsi="Cambria" w:cs="Times New Roman"/>
         </w:rPr>
-        <w:t>F</w:t>
-      </w:r>
-      <w:r>
-        <w:rPr>
-          <w:rFonts w:ascii="Cambria" w:hAnsi="Cambria" w:cs="Times New Roman"/>
-        </w:rPr>
-        <w:t>igure A</w:t>
+        <w:t xml:space="preserve">Appendix </w:t>
+      </w:r>
+      <w:r>
+        <w:rPr>
+          <w:rFonts w:ascii="Cambria" w:hAnsi="Cambria" w:cs="Times New Roman"/>
+        </w:rPr>
+        <w:t>A</w:t>
       </w:r>
       <w:r>
         <w:rPr>
@@ -5663,7 +5663,7 @@
           <v:shape id="_x0000_i1027" type="#_x0000_t75" style="width:434.25pt;height:624pt" o:ole="">
             <v:imagedata r:id="rId11" o:title=""/>
           </v:shape>
-          <o:OLEObject Type="Embed" ProgID="PBrush" ShapeID="_x0000_i1027" DrawAspect="Content" ObjectID="_1452773945" r:id="rId12"/>
+          <o:OLEObject Type="Embed" ProgID="PBrush" ShapeID="_x0000_i1027" DrawAspect="Content" ObjectID="_1464810512" r:id="rId12"/>
         </w:object>
       </w:r>
     </w:p>
@@ -5720,7 +5720,7 @@
           <v:shape id="_x0000_i1028" type="#_x0000_t75" style="width:467.25pt;height:346.5pt" o:ole="">
             <v:imagedata r:id="rId13" o:title=""/>
           </v:shape>
-          <o:OLEObject Type="Embed" ProgID="PBrush" ShapeID="_x0000_i1028" DrawAspect="Content" ObjectID="_1452773946" r:id="rId14"/>
+          <o:OLEObject Type="Embed" ProgID="PBrush" ShapeID="_x0000_i1028" DrawAspect="Content" ObjectID="_1464810513" r:id="rId14"/>
         </w:object>
       </w:r>
     </w:p>
@@ -5952,7 +5952,7 @@
           <v:shape id="_x0000_i1029" type="#_x0000_t75" style="width:435pt;height:228.75pt" o:ole="">
             <v:imagedata r:id="rId15" o:title=""/>
           </v:shape>
-          <o:OLEObject Type="Embed" ProgID="PBrush" ShapeID="_x0000_i1029" DrawAspect="Content" ObjectID="_1452773947" r:id="rId16"/>
+          <o:OLEObject Type="Embed" ProgID="PBrush" ShapeID="_x0000_i1029" DrawAspect="Content" ObjectID="_1464810514" r:id="rId16"/>
         </w:object>
       </w:r>
     </w:p>
@@ -6135,7 +6135,7 @@
           <v:shape id="_x0000_i1030" type="#_x0000_t75" style="width:445.5pt;height:180pt" o:ole="">
             <v:imagedata r:id="rId17" o:title=""/>
           </v:shape>
-          <o:OLEObject Type="Embed" ProgID="PBrush" ShapeID="_x0000_i1030" DrawAspect="Content" ObjectID="_1452773948" r:id="rId18"/>
+          <o:OLEObject Type="Embed" ProgID="PBrush" ShapeID="_x0000_i1030" DrawAspect="Content" ObjectID="_1464810515" r:id="rId18"/>
         </w:object>
       </w:r>
     </w:p>
@@ -6328,7 +6328,7 @@
           <v:shape id="_x0000_i1031" type="#_x0000_t75" style="width:460.5pt;height:309pt" o:ole="">
             <v:imagedata r:id="rId19" o:title=""/>
           </v:shape>
-          <o:OLEObject Type="Embed" ProgID="PBrush" ShapeID="_x0000_i1031" DrawAspect="Content" ObjectID="_1452773949" r:id="rId20"/>
+          <o:OLEObject Type="Embed" ProgID="PBrush" ShapeID="_x0000_i1031" DrawAspect="Content" ObjectID="_1464810516" r:id="rId20"/>
         </w:object>
       </w:r>
     </w:p>
@@ -6382,7 +6382,7 @@
           <v:shape id="_x0000_i1032" type="#_x0000_t75" style="width:429pt;height:186.75pt" o:ole="">
             <v:imagedata r:id="rId21" o:title=""/>
           </v:shape>
-          <o:OLEObject Type="Embed" ProgID="PBrush" ShapeID="_x0000_i1032" DrawAspect="Content" ObjectID="_1452773950" r:id="rId22"/>
+          <o:OLEObject Type="Embed" ProgID="PBrush" ShapeID="_x0000_i1032" DrawAspect="Content" ObjectID="_1464810517" r:id="rId22"/>
         </w:object>
       </w:r>
     </w:p>
@@ -7078,7 +7078,7 @@
             <w10:borderbottom type="single" width="6"/>
             <w10:borderright type="single" width="6"/>
           </v:shape>
-          <o:OLEObject Type="Embed" ProgID="PBrush" ShapeID="_x0000_i1033" DrawAspect="Content" ObjectID="_1452773951" r:id="rId24"/>
+          <o:OLEObject Type="Embed" ProgID="PBrush" ShapeID="_x0000_i1033" DrawAspect="Content" ObjectID="_1464810518" r:id="rId24"/>
         </w:object>
       </w:r>
     </w:p>
@@ -10080,7 +10080,7 @@
           <v:shape id="_x0000_i1034" type="#_x0000_t75" style="width:466.5pt;height:177pt" o:ole="">
             <v:imagedata r:id="rId25" o:title=""/>
           </v:shape>
-          <o:OLEObject Type="Embed" ProgID="PBrush" ShapeID="_x0000_i1034" DrawAspect="Content" ObjectID="_1452773952" r:id="rId26"/>
+          <o:OLEObject Type="Embed" ProgID="PBrush" ShapeID="_x0000_i1034" DrawAspect="Content" ObjectID="_1464810519" r:id="rId26"/>
         </w:object>
       </w:r>
     </w:p>
@@ -10369,15 +10369,15 @@
         <w:jc w:val="center"/>
       </w:pPr>
       <w:r>
-        <w:object w:dxaOrig="9360" w:dyaOrig="11224">
-          <v:shape id="_x0000_i1035" type="#_x0000_t75" style="width:462.75pt;height:555pt" o:ole="" o:bordertopcolor="this" o:borderleftcolor="this" o:borderbottomcolor="this" o:borderrightcolor="this">
+        <w:object w:dxaOrig="9360" w:dyaOrig="12586">
+          <v:shape id="_x0000_i1061" type="#_x0000_t75" style="width:462.75pt;height:622.5pt" o:ole="">
             <v:imagedata r:id="rId27" o:title=""/>
             <w10:bordertop type="single" width="6"/>
             <w10:borderleft type="single" width="6"/>
             <w10:borderbottom type="single" width="6"/>
             <w10:borderright type="single" width="6"/>
           </v:shape>
-          <o:OLEObject Type="Embed" ProgID="Word.OpenDocumentText.12" ShapeID="_x0000_i1035" DrawAspect="Content" ObjectID="_1452773953" r:id="rId28"/>
+          <o:OLEObject Type="Embed" ProgID="Word.OpenDocumentText.12" ShapeID="_x0000_i1061" DrawAspect="Content" ObjectID="_1464810520" r:id="rId28"/>
         </w:object>
       </w:r>
     </w:p>
@@ -10387,6 +10387,7 @@
         <w:jc w:val="center"/>
       </w:pPr>
       <w:r>
+        <w:lastRenderedPageBreak/>
         <w:t xml:space="preserve">Figure </w:t>
       </w:r>
       <w:r>
@@ -10409,7 +10410,6 @@
       <w:bookmarkStart w:id="96" w:name="_Toc377132118"/>
       <w:bookmarkStart w:id="97" w:name="_Toc378684434"/>
       <w:r>
-        <w:lastRenderedPageBreak/>
         <w:t>2.11</w:t>
       </w:r>
       <w:r>
@@ -10633,10 +10633,10 @@
           <w:rFonts w:ascii="Cambria" w:hAnsi="Cambria" w:cs="Times New Roman"/>
         </w:rPr>
         <w:object w:dxaOrig="9689" w:dyaOrig="7994">
-          <v:shape id="_x0000_i1036" type="#_x0000_t75" style="width:460.5pt;height:379.5pt" o:ole="">
+          <v:shape id="_x0000_i1035" type="#_x0000_t75" style="width:460.5pt;height:379.5pt" o:ole="">
             <v:imagedata r:id="rId29" o:title=""/>
           </v:shape>
-          <o:OLEObject Type="Embed" ProgID="PBrush" ShapeID="_x0000_i1036" DrawAspect="Content" ObjectID="_1452773954" r:id="rId30"/>
+          <o:OLEObject Type="Embed" ProgID="PBrush" ShapeID="_x0000_i1035" DrawAspect="Content" ObjectID="_1464810521" r:id="rId30"/>
         </w:object>
       </w:r>
     </w:p>
@@ -11551,7 +11551,7 @@
       </w:r>
       <w:r>
         <w:pict>
-          <v:rect id="_x0000_i1037" style="width:468pt;height:1pt" o:hralign="center" o:hrstd="t" o:hrnoshade="t" o:hr="t" fillcolor="black [3213]" stroked="f"/>
+          <v:rect id="_x0000_i1036" style="width:468pt;height:1pt" o:hralign="center" o:hrstd="t" o:hrnoshade="t" o:hr="t" fillcolor="black [3213]" stroked="f"/>
         </w:pict>
       </w:r>
     </w:p>
@@ -11620,7 +11620,7 @@
           <w:rFonts w:ascii="Cambria" w:hAnsi="Cambria" w:cs="Times New Roman"/>
         </w:rPr>
         <w:pict>
-          <v:rect id="_x0000_i1038" style="width:468pt;height:1pt" o:hralign="center" o:hrstd="t" o:hrnoshade="t" o:hr="t" fillcolor="black [3213]" stroked="f"/>
+          <v:rect id="_x0000_i1037" style="width:468pt;height:1pt" o:hralign="center" o:hrstd="t" o:hrnoshade="t" o:hr="t" fillcolor="black [3213]" stroked="f"/>
         </w:pict>
       </w:r>
     </w:p>
@@ -11655,7 +11655,7 @@
             <v:imagedata r:id="rId31" o:title=""/>
             <w10:wrap type="square" anchorx="margin" anchory="margin"/>
           </v:shape>
-          <o:OLEObject Type="Embed" ProgID="PBrush" ShapeID="_x0000_s1208" DrawAspect="Content" ObjectID="_1452773974" r:id="rId32"/>
+          <o:OLEObject Type="Embed" ProgID="PBrush" ShapeID="_x0000_s1208" DrawAspect="Content" ObjectID="_1464810541" r:id="rId32"/>
         </w:pict>
       </w:r>
       <w:r>
@@ -11769,8 +11769,8 @@
         <w:pStyle w:val="Heading2"/>
       </w:pPr>
       <w:bookmarkStart w:id="147" w:name="_Toc374546993"/>
-      <w:bookmarkStart w:id="148" w:name="_Toc374546899"/>
-      <w:bookmarkStart w:id="149" w:name="_Toc378684438"/>
+      <w:bookmarkStart w:id="148" w:name="_Toc378684438"/>
+      <w:bookmarkStart w:id="149" w:name="_Toc374546899"/>
       <w:r>
         <w:lastRenderedPageBreak/>
         <w:t xml:space="preserve">3.2 </w:t>
@@ -11780,7 +11780,7 @@
         <w:t>Programming the Board</w:t>
       </w:r>
       <w:bookmarkEnd w:id="147"/>
-      <w:bookmarkEnd w:id="149"/>
+      <w:bookmarkEnd w:id="148"/>
     </w:p>
     <w:p>
       <w:pPr>
@@ -12138,10 +12138,10 @@
           <w:rFonts w:ascii="Cambria" w:hAnsi="Cambria" w:cs="Times New Roman"/>
         </w:rPr>
         <w:object w:dxaOrig="8054" w:dyaOrig="3330">
-          <v:shape id="_x0000_i1039" type="#_x0000_t75" style="width:402.75pt;height:166.5pt" o:ole="">
+          <v:shape id="_x0000_i1038" type="#_x0000_t75" style="width:402.75pt;height:166.5pt" o:ole="">
             <v:imagedata r:id="rId33" o:title=""/>
           </v:shape>
-          <o:OLEObject Type="Embed" ProgID="PBrush" ShapeID="_x0000_i1039" DrawAspect="Content" ObjectID="_1452773955" r:id="rId34"/>
+          <o:OLEObject Type="Embed" ProgID="PBrush" ShapeID="_x0000_i1038" DrawAspect="Content" ObjectID="_1464810522" r:id="rId34"/>
         </w:object>
       </w:r>
     </w:p>
@@ -12250,7 +12250,7 @@
       </w:r>
       <w:r>
         <w:pict>
-          <v:rect id="_x0000_i1040" style="width:468pt;height:1pt" o:hralign="center" o:hrstd="t" o:hrnoshade="t" o:hr="t" fillcolor="black [3213]" stroked="f"/>
+          <v:rect id="_x0000_i1039" style="width:468pt;height:1pt" o:hralign="center" o:hrstd="t" o:hrnoshade="t" o:hr="t" fillcolor="black [3213]" stroked="f"/>
         </w:pict>
       </w:r>
     </w:p>
@@ -12335,7 +12335,7 @@
       </w:pPr>
       <w:r>
         <w:pict>
-          <v:rect id="_x0000_i1041" style="width:468pt;height:1pt" o:hralign="center" o:hrstd="t" o:hrnoshade="t" o:hr="t" fillcolor="black [3213]" stroked="f"/>
+          <v:rect id="_x0000_i1040" style="width:468pt;height:1pt" o:hralign="center" o:hrstd="t" o:hrnoshade="t" o:hr="t" fillcolor="black [3213]" stroked="f"/>
         </w:pict>
       </w:r>
     </w:p>
@@ -12358,10 +12358,10 @@
           <w:rFonts w:ascii="Cambria" w:hAnsi="Cambria" w:cs="Times New Roman"/>
         </w:rPr>
         <w:object w:dxaOrig="9029" w:dyaOrig="3586">
-          <v:shape id="_x0000_i1042" type="#_x0000_t75" style="width:451.5pt;height:179.25pt" o:ole="">
+          <v:shape id="_x0000_i1041" type="#_x0000_t75" style="width:451.5pt;height:179.25pt" o:ole="">
             <v:imagedata r:id="rId35" o:title=""/>
           </v:shape>
-          <o:OLEObject Type="Embed" ProgID="PBrush" ShapeID="_x0000_i1042" DrawAspect="Content" ObjectID="_1452773956" r:id="rId36"/>
+          <o:OLEObject Type="Embed" ProgID="PBrush" ShapeID="_x0000_i1041" DrawAspect="Content" ObjectID="_1464810523" r:id="rId36"/>
         </w:object>
       </w:r>
     </w:p>
@@ -12476,14 +12476,14 @@
       </w:pPr>
       <w:r>
         <w:object w:dxaOrig="5431" w:dyaOrig="2040">
-          <v:shape id="_x0000_i1043" type="#_x0000_t75" style="width:271.5pt;height:102pt" o:ole="" o:bordertopcolor="this" o:borderleftcolor="this" o:borderbottomcolor="this" o:borderrightcolor="this">
+          <v:shape id="_x0000_i1042" type="#_x0000_t75" style="width:271.5pt;height:102pt" o:ole="" o:bordertopcolor="this" o:borderleftcolor="this" o:borderbottomcolor="this" o:borderrightcolor="this">
             <v:imagedata r:id="rId37" o:title=""/>
             <w10:bordertop type="single" width="6"/>
             <w10:borderleft type="single" width="6"/>
             <w10:borderbottom type="single" width="6"/>
             <w10:borderright type="single" width="6"/>
           </v:shape>
-          <o:OLEObject Type="Embed" ProgID="PBrush" ShapeID="_x0000_i1043" DrawAspect="Content" ObjectID="_1452773957" r:id="rId38"/>
+          <o:OLEObject Type="Embed" ProgID="PBrush" ShapeID="_x0000_i1042" DrawAspect="Content" ObjectID="_1464810524" r:id="rId38"/>
         </w:object>
       </w:r>
     </w:p>
@@ -12741,7 +12741,7 @@
       </w:pPr>
       <w:bookmarkStart w:id="152" w:name="_Toc345686932"/>
       <w:bookmarkStart w:id="153" w:name="_Toc374546995"/>
-      <w:bookmarkEnd w:id="148"/>
+      <w:bookmarkEnd w:id="149"/>
       <w:r>
         <w:rPr>
           <w:rFonts w:ascii="Cambria" w:hAnsi="Cambria" w:cs="Times New Roman"/>
@@ -12817,10 +12817,10 @@
       </w:pPr>
       <w:bookmarkStart w:id="156" w:name="_Toc351975544"/>
       <w:bookmarkStart w:id="157" w:name="_Toc357166144"/>
-      <w:bookmarkStart w:id="158" w:name="_Toc345686933"/>
-      <w:bookmarkStart w:id="159" w:name="_Toc374546996"/>
-      <w:bookmarkStart w:id="160" w:name="_Toc377132125"/>
-      <w:bookmarkStart w:id="161" w:name="_Toc378684441"/>
+      <w:bookmarkStart w:id="158" w:name="_Toc378684441"/>
+      <w:bookmarkStart w:id="159" w:name="_Toc345686933"/>
+      <w:bookmarkStart w:id="160" w:name="_Toc374546996"/>
+      <w:bookmarkStart w:id="161" w:name="_Toc377132125"/>
       <w:r>
         <w:t>4.1</w:t>
       </w:r>
@@ -12833,7 +12833,7 @@
         <w:t>Terminal</w:t>
       </w:r>
       <w:bookmarkEnd w:id="157"/>
-      <w:bookmarkEnd w:id="161"/>
+      <w:bookmarkEnd w:id="158"/>
     </w:p>
     <w:p>
       <w:pPr>
@@ -12915,10 +12915,10 @@
           <w:rFonts w:ascii="Cambria" w:hAnsi="Cambria"/>
         </w:rPr>
         <w:object w:dxaOrig="5941" w:dyaOrig="5191">
-          <v:shape id="_x0000_i1044" type="#_x0000_t75" style="width:297pt;height:259.5pt" o:ole="">
+          <v:shape id="_x0000_i1043" type="#_x0000_t75" style="width:297pt;height:259.5pt" o:ole="">
             <v:imagedata r:id="rId39" o:title=""/>
           </v:shape>
-          <o:OLEObject Type="Embed" ProgID="PBrush" ShapeID="_x0000_i1044" DrawAspect="Content" ObjectID="_1452773958" r:id="rId40"/>
+          <o:OLEObject Type="Embed" ProgID="PBrush" ShapeID="_x0000_i1043" DrawAspect="Content" ObjectID="_1464810525" r:id="rId40"/>
         </w:object>
       </w:r>
     </w:p>
@@ -13198,10 +13198,10 @@
           <w:rFonts w:ascii="Cambria" w:hAnsi="Cambria"/>
         </w:rPr>
         <w:object w:dxaOrig="8879" w:dyaOrig="4666">
-          <v:shape id="_x0000_i1045" type="#_x0000_t75" style="width:444pt;height:233.25pt" o:ole="">
+          <v:shape id="_x0000_i1044" type="#_x0000_t75" style="width:444pt;height:233.25pt" o:ole="">
             <v:imagedata r:id="rId41" o:title=""/>
           </v:shape>
-          <o:OLEObject Type="Embed" ProgID="PBrush" ShapeID="_x0000_i1045" DrawAspect="Content" ObjectID="_1452773959" r:id="rId42"/>
+          <o:OLEObject Type="Embed" ProgID="PBrush" ShapeID="_x0000_i1044" DrawAspect="Content" ObjectID="_1464810526" r:id="rId42"/>
         </w:object>
       </w:r>
     </w:p>
@@ -13248,9 +13248,9 @@
       <w:r>
         <w:t xml:space="preserve"> with ChipScope Pro</w:t>
       </w:r>
-      <w:bookmarkEnd w:id="158"/>
       <w:bookmarkEnd w:id="159"/>
       <w:bookmarkEnd w:id="160"/>
+      <w:bookmarkEnd w:id="161"/>
       <w:bookmarkEnd w:id="162"/>
     </w:p>
     <w:p>
@@ -13412,10 +13412,10 @@
       </w:r>
       <w:r>
         <w:object w:dxaOrig="360" w:dyaOrig="330">
-          <v:shape id="_x0000_i1046" type="#_x0000_t75" style="width:18pt;height:16.5pt" o:ole="">
+          <v:shape id="_x0000_i1045" type="#_x0000_t75" style="width:18pt;height:16.5pt" o:ole="">
             <v:imagedata r:id="rId43" o:title=""/>
           </v:shape>
-          <o:OLEObject Type="Embed" ProgID="PBrush" ShapeID="_x0000_i1046" DrawAspect="Content" ObjectID="_1452773960" r:id="rId44"/>
+          <o:OLEObject Type="Embed" ProgID="PBrush" ShapeID="_x0000_i1045" DrawAspect="Content" ObjectID="_1464810527" r:id="rId44"/>
         </w:object>
       </w:r>
       <w:r>
@@ -13437,10 +13437,10 @@
           <w:rFonts w:ascii="Cambria" w:hAnsi="Cambria" w:cs="Times New Roman"/>
         </w:rPr>
         <w:object w:dxaOrig="8129" w:dyaOrig="2160">
-          <v:shape id="_x0000_i1047" type="#_x0000_t75" style="width:406.5pt;height:108pt" o:ole="">
+          <v:shape id="_x0000_i1046" type="#_x0000_t75" style="width:406.5pt;height:108pt" o:ole="">
             <v:imagedata r:id="rId45" o:title=""/>
           </v:shape>
-          <o:OLEObject Type="Embed" ProgID="PBrush" ShapeID="_x0000_i1047" DrawAspect="Content" ObjectID="_1452773961" r:id="rId46"/>
+          <o:OLEObject Type="Embed" ProgID="PBrush" ShapeID="_x0000_i1046" DrawAspect="Content" ObjectID="_1464810528" r:id="rId46"/>
         </w:object>
       </w:r>
     </w:p>
@@ -13464,7 +13464,7 @@
       </w:r>
       <w:r>
         <w:pict>
-          <v:rect id="_x0000_i1048" style="width:468pt;height:1pt" o:hralign="center" o:hrstd="t" o:hrnoshade="t" o:hr="t" fillcolor="black [3213]" stroked="f"/>
+          <v:rect id="_x0000_i1047" style="width:468pt;height:1pt" o:hralign="center" o:hrstd="t" o:hrnoshade="t" o:hr="t" fillcolor="black [3213]" stroked="f"/>
         </w:pict>
       </w:r>
     </w:p>
@@ -13529,7 +13529,7 @@
           <w:rFonts w:ascii="Cambria" w:hAnsi="Cambria" w:cs="Times New Roman"/>
         </w:rPr>
         <w:pict>
-          <v:rect id="_x0000_i1049" style="width:468pt;height:1pt" o:hralign="center" o:hrstd="t" o:hrnoshade="t" o:hr="t" fillcolor="black [3213]" stroked="f"/>
+          <v:rect id="_x0000_i1048" style="width:468pt;height:1pt" o:hralign="center" o:hrstd="t" o:hrnoshade="t" o:hr="t" fillcolor="black [3213]" stroked="f"/>
         </w:pict>
       </w:r>
     </w:p>
@@ -13813,14 +13813,14 @@
         <w:rPr>
           <w:rFonts w:ascii="Cambria" w:hAnsi="Cambria"/>
         </w:rPr>
-        <w:object w:dxaOrig="9360" w:dyaOrig="10331">
-          <v:shape id="_x0000_i1050" type="#_x0000_t75" style="width:468pt;height:516.75pt" o:ole="" o:bordertopcolor="this" o:borderleftcolor="this" o:borderrightcolor="this">
+        <w:object w:dxaOrig="9360" w:dyaOrig="11001">
+          <v:shape id="_x0000_i1053" type="#_x0000_t75" style="width:468pt;height:549.75pt" o:ole="">
             <v:imagedata r:id="rId47" o:title=""/>
             <w10:bordertop type="single" width="8"/>
             <w10:borderleft type="single" width="8"/>
             <w10:borderright type="single" width="8"/>
           </v:shape>
-          <o:OLEObject Type="Embed" ProgID="Word.OpenDocumentText.12" ShapeID="_x0000_i1050" DrawAspect="Content" ObjectID="_1452773962" r:id="rId48"/>
+          <o:OLEObject Type="Embed" ProgID="Word.OpenDocumentText.12" ShapeID="_x0000_i1053" DrawAspect="Content" ObjectID="_1464810529" r:id="rId48"/>
         </w:object>
       </w:r>
     </w:p>
@@ -13836,13 +13836,13 @@
         <w:rPr>
           <w:rFonts w:ascii="Cambria" w:hAnsi="Cambria"/>
         </w:rPr>
-        <w:object w:dxaOrig="9360" w:dyaOrig="12506">
-          <v:shape id="_x0000_i1051" type="#_x0000_t75" style="width:468pt;height:625.5pt" o:ole="" o:borderleftcolor="this" o:borderrightcolor="this">
+        <w:object w:dxaOrig="9360" w:dyaOrig="12276">
+          <v:shape id="_x0000_i1054" type="#_x0000_t75" style="width:468pt;height:613.5pt" o:ole="">
             <v:imagedata r:id="rId49" o:title=""/>
             <w10:borderleft type="single" width="8"/>
             <w10:borderright type="single" width="8"/>
           </v:shape>
-          <o:OLEObject Type="Embed" ProgID="Word.OpenDocumentText.12" ShapeID="_x0000_i1051" DrawAspect="Content" ObjectID="_1452773963" r:id="rId50"/>
+          <o:OLEObject Type="Embed" ProgID="Word.OpenDocumentText.12" ShapeID="_x0000_i1054" DrawAspect="Content" ObjectID="_1464810530" r:id="rId50"/>
         </w:object>
       </w:r>
     </w:p>
@@ -13858,13 +13858,13 @@
         <w:rPr>
           <w:rFonts w:ascii="Cambria" w:hAnsi="Cambria"/>
         </w:rPr>
-        <w:object w:dxaOrig="9360" w:dyaOrig="11555">
-          <v:shape id="_x0000_i1052" type="#_x0000_t75" style="width:468pt;height:577.5pt" o:ole="" o:borderleftcolor="this" o:borderrightcolor="this">
+        <w:object w:dxaOrig="9360" w:dyaOrig="12260">
+          <v:shape id="_x0000_i1055" type="#_x0000_t75" style="width:468pt;height:612.75pt" o:ole="">
             <v:imagedata r:id="rId51" o:title=""/>
             <w10:borderleft type="single" width="8"/>
             <w10:borderright type="single" width="8"/>
           </v:shape>
-          <o:OLEObject Type="Embed" ProgID="Word.OpenDocumentText.12" ShapeID="_x0000_i1052" DrawAspect="Content" ObjectID="_1452773964" r:id="rId52"/>
+          <o:OLEObject Type="Embed" ProgID="Word.OpenDocumentText.12" ShapeID="_x0000_i1055" DrawAspect="Content" ObjectID="_1464810531" r:id="rId52"/>
         </w:object>
       </w:r>
     </w:p>
@@ -13880,14 +13880,14 @@
         <w:rPr>
           <w:rFonts w:ascii="Cambria" w:hAnsi="Cambria"/>
         </w:rPr>
-        <w:object w:dxaOrig="9360" w:dyaOrig="2085">
-          <v:shape id="_x0000_i1053" type="#_x0000_t75" style="width:468pt;height:104.25pt" o:ole="" o:borderleftcolor="this" o:borderbottomcolor="this" o:borderrightcolor="this">
+        <w:object w:dxaOrig="9360" w:dyaOrig="3894">
+          <v:shape id="_x0000_i1056" type="#_x0000_t75" style="width:468pt;height:195pt" o:ole="">
             <v:imagedata r:id="rId53" o:title=""/>
             <w10:borderleft type="single" width="8"/>
             <w10:borderbottom type="single" width="8"/>
             <w10:borderright type="single" width="8"/>
           </v:shape>
-          <o:OLEObject Type="Embed" ProgID="Word.OpenDocumentText.12" ShapeID="_x0000_i1053" DrawAspect="Content" ObjectID="_1452773965" r:id="rId54"/>
+          <o:OLEObject Type="Embed" ProgID="Word.OpenDocumentText.12" ShapeID="_x0000_i1056" DrawAspect="Content" ObjectID="_1464810532" r:id="rId54"/>
         </w:object>
       </w:r>
     </w:p>
@@ -13955,14 +13955,14 @@
         <w:rPr>
           <w:rFonts w:ascii="Cambria" w:hAnsi="Cambria"/>
         </w:rPr>
-        <w:object w:dxaOrig="9360" w:dyaOrig="10858">
-          <v:shape id="_x0000_i1054" type="#_x0000_t75" style="width:468pt;height:543pt" o:ole="" o:bordertopcolor="this" o:borderleftcolor="this" o:borderrightcolor="this">
+        <w:object w:dxaOrig="9360" w:dyaOrig="10674">
+          <v:shape id="_x0000_i1057" type="#_x0000_t75" style="width:468pt;height:534pt" o:ole="">
             <v:imagedata r:id="rId55" o:title=""/>
             <w10:bordertop type="single" width="8"/>
             <w10:borderleft type="single" width="8"/>
             <w10:borderright type="single" width="8"/>
           </v:shape>
-          <o:OLEObject Type="Embed" ProgID="Word.OpenDocumentText.12" ShapeID="_x0000_i1054" DrawAspect="Content" ObjectID="_1452773966" r:id="rId56"/>
+          <o:OLEObject Type="Embed" ProgID="Word.OpenDocumentText.12" ShapeID="_x0000_i1057" DrawAspect="Content" ObjectID="_1464810533" r:id="rId56"/>
         </w:object>
       </w:r>
     </w:p>
@@ -13985,14 +13985,14 @@
         <w:rPr>
           <w:rFonts w:ascii="Cambria" w:hAnsi="Cambria"/>
         </w:rPr>
-        <w:object w:dxaOrig="9360" w:dyaOrig="4162">
-          <v:shape id="_x0000_i1055" type="#_x0000_t75" style="width:468pt;height:207.75pt" o:ole="" o:borderleftcolor="this" o:borderbottomcolor="this" o:borderrightcolor="this">
+        <w:object w:dxaOrig="9360" w:dyaOrig="6428">
+          <v:shape id="_x0000_i1058" type="#_x0000_t75" style="width:468pt;height:321.75pt" o:ole="">
             <v:imagedata r:id="rId57" o:title=""/>
             <w10:borderleft type="single" width="8"/>
             <w10:borderbottom type="single" width="8"/>
             <w10:borderright type="single" width="8"/>
           </v:shape>
-          <o:OLEObject Type="Embed" ProgID="Word.OpenDocumentText.12" ShapeID="_x0000_i1055" DrawAspect="Content" ObjectID="_1452773967" r:id="rId58"/>
+          <o:OLEObject Type="Embed" ProgID="Word.OpenDocumentText.12" ShapeID="_x0000_i1058" DrawAspect="Content" ObjectID="_1464810534" r:id="rId58"/>
         </w:object>
       </w:r>
     </w:p>
@@ -14076,13 +14076,13 @@
           <w:szCs w:val="20"/>
         </w:rPr>
         <w:object w:dxaOrig="9360" w:dyaOrig="11001">
-          <v:shape id="_x0000_i1056" type="#_x0000_t75" style="width:468pt;height:549.75pt" o:ole="" o:bordertopcolor="this" o:borderleftcolor="this" o:borderrightcolor="this">
+          <v:shape id="_x0000_i1049" type="#_x0000_t75" style="width:468pt;height:549.75pt" o:ole="" o:bordertopcolor="this" o:borderleftcolor="this" o:borderrightcolor="this">
             <v:imagedata r:id="rId59" o:title=""/>
             <w10:bordertop type="single" width="8"/>
             <w10:borderleft type="single" width="8"/>
             <w10:borderright type="single" width="8"/>
           </v:shape>
-          <o:OLEObject Type="Embed" ProgID="Word.OpenDocumentText.12" ShapeID="_x0000_i1056" DrawAspect="Content" ObjectID="_1452773968" r:id="rId60"/>
+          <o:OLEObject Type="Embed" ProgID="Word.OpenDocumentText.12" ShapeID="_x0000_i1049" DrawAspect="Content" ObjectID="_1464810535" r:id="rId60"/>
         </w:object>
       </w:r>
     </w:p>
@@ -14091,37 +14091,37 @@
     <w:p>
       <w:r>
         <w:object w:dxaOrig="9360" w:dyaOrig="12869">
-          <v:shape id="_x0000_i1057" type="#_x0000_t75" style="width:468pt;height:643.5pt" o:ole="" o:borderleftcolor="this" o:borderrightcolor="this">
+          <v:shape id="_x0000_i1050" type="#_x0000_t75" style="width:468pt;height:643.5pt" o:ole="" o:borderleftcolor="this" o:borderrightcolor="this">
             <v:imagedata r:id="rId61" o:title=""/>
             <w10:borderleft type="single" width="8"/>
             <w10:borderright type="single" width="8"/>
           </v:shape>
-          <o:OLEObject Type="Embed" ProgID="Word.OpenDocumentText.12" ShapeID="_x0000_i1057" DrawAspect="Content" ObjectID="_1452773969" r:id="rId62"/>
+          <o:OLEObject Type="Embed" ProgID="Word.OpenDocumentText.12" ShapeID="_x0000_i1050" DrawAspect="Content" ObjectID="_1464810536" r:id="rId62"/>
         </w:object>
       </w:r>
       <w:bookmarkStart w:id="175" w:name="_MON_1451981865"/>
       <w:bookmarkEnd w:id="175"/>
       <w:r>
         <w:object w:dxaOrig="9360" w:dyaOrig="12597">
-          <v:shape id="_x0000_i1058" type="#_x0000_t75" style="width:468pt;height:630pt" o:ole="" o:borderleftcolor="this" o:borderrightcolor="this">
+          <v:shape id="_x0000_i1051" type="#_x0000_t75" style="width:468pt;height:630pt" o:ole="" o:borderleftcolor="this" o:borderrightcolor="this">
             <v:imagedata r:id="rId63" o:title=""/>
             <w10:borderleft type="single" width="8"/>
             <w10:borderright type="single" width="8"/>
           </v:shape>
-          <o:OLEObject Type="Embed" ProgID="Word.OpenDocumentText.12" ShapeID="_x0000_i1058" DrawAspect="Content" ObjectID="_1452773970" r:id="rId64"/>
+          <o:OLEObject Type="Embed" ProgID="Word.OpenDocumentText.12" ShapeID="_x0000_i1051" DrawAspect="Content" ObjectID="_1464810537" r:id="rId64"/>
         </w:object>
       </w:r>
       <w:bookmarkStart w:id="176" w:name="_MON_1451982110"/>
       <w:bookmarkEnd w:id="176"/>
       <w:r>
         <w:object w:dxaOrig="9360" w:dyaOrig="8836">
-          <v:shape id="_x0000_i1059" type="#_x0000_t75" style="width:468pt;height:441.75pt" o:ole="" o:borderleftcolor="this" o:borderbottomcolor="this" o:borderrightcolor="this">
+          <v:shape id="_x0000_i1052" type="#_x0000_t75" style="width:468pt;height:441.75pt" o:ole="" o:borderleftcolor="this" o:borderbottomcolor="this" o:borderrightcolor="this">
             <v:imagedata r:id="rId65" o:title=""/>
             <w10:borderleft type="single" width="8"/>
             <w10:borderbottom type="single" width="8"/>
             <w10:borderright type="single" width="8"/>
           </v:shape>
-          <o:OLEObject Type="Embed" ProgID="Word.OpenDocumentText.12" ShapeID="_x0000_i1059" DrawAspect="Content" ObjectID="_1452773971" r:id="rId66"/>
+          <o:OLEObject Type="Embed" ProgID="Word.OpenDocumentText.12" ShapeID="_x0000_i1052" DrawAspect="Content" ObjectID="_1464810538" r:id="rId66"/>
         </w:object>
       </w:r>
     </w:p>
@@ -14178,14 +14178,14 @@
         <w:rPr>
           <w:rFonts w:ascii="Cambria" w:hAnsi="Cambria"/>
         </w:rPr>
-        <w:object w:dxaOrig="9360" w:dyaOrig="11006">
-          <v:shape id="_x0000_i1061" type="#_x0000_t75" style="width:468pt;height:550.5pt" o:ole="">
+        <w:object w:dxaOrig="9360" w:dyaOrig="10138">
+          <v:shape id="_x0000_i1060" type="#_x0000_t75" style="width:468pt;height:507pt" o:ole="">
             <v:imagedata r:id="rId67" o:title=""/>
             <w10:bordertop type="single" width="8"/>
             <w10:borderleft type="single" width="8"/>
             <w10:borderright type="single" width="8"/>
           </v:shape>
-          <o:OLEObject Type="Embed" ProgID="Word.OpenDocumentText.12" ShapeID="_x0000_i1061" DrawAspect="Content" ObjectID="_1452773972" r:id="rId68"/>
+          <o:OLEObject Type="Embed" ProgID="Word.OpenDocumentText.12" ShapeID="_x0000_i1060" DrawAspect="Content" ObjectID="_1464810539" r:id="rId68"/>
         </w:object>
       </w:r>
     </w:p>
@@ -14203,14 +14203,14 @@
         <w:rPr>
           <w:rFonts w:ascii="Cambria" w:hAnsi="Cambria"/>
         </w:rPr>
-        <w:object w:dxaOrig="9360" w:dyaOrig="4215">
-          <v:shape id="_x0000_i1060" type="#_x0000_t75" style="width:468pt;height:210.75pt" o:ole="" o:borderleftcolor="this" o:borderbottomcolor="this" o:borderrightcolor="this">
+        <w:object w:dxaOrig="9360" w:dyaOrig="12749">
+          <v:shape id="_x0000_i1059" type="#_x0000_t75" style="width:468pt;height:637.5pt" o:ole="">
             <v:imagedata r:id="rId69" o:title=""/>
             <w10:borderleft type="single" width="8"/>
             <w10:borderbottom type="single" width="8"/>
             <w10:borderright type="single" width="8"/>
           </v:shape>
-          <o:OLEObject Type="Embed" ProgID="Word.OpenDocumentText.12" ShapeID="_x0000_i1060" DrawAspect="Content" ObjectID="_1452773973" r:id="rId70"/>
+          <o:OLEObject Type="Embed" ProgID="Word.OpenDocumentText.12" ShapeID="_x0000_i1059" DrawAspect="Content" ObjectID="_1464810540" r:id="rId70"/>
         </w:object>
       </w:r>
     </w:p>
@@ -14261,9 +14261,9 @@
       <w:tblLook w:val="04A0"/>
     </w:tblPr>
     <w:tblGrid>
-      <w:gridCol w:w="4283"/>
-      <w:gridCol w:w="1009"/>
-      <w:gridCol w:w="4284"/>
+      <w:gridCol w:w="4309"/>
+      <w:gridCol w:w="958"/>
+      <w:gridCol w:w="4309"/>
     </w:tblGrid>
     <w:tr>
       <w:trPr>
@@ -14331,7 +14331,7 @@
               <w:bCs/>
               <w:noProof/>
             </w:rPr>
-            <w:t>26</w:t>
+            <w:t>17</w:t>
           </w:r>
           <w:r>
             <w:rPr>
@@ -18915,7 +18915,7 @@
 
 <file path=customXml/item1.xml><?xml version="1.0" encoding="utf-8"?>
 <CoverPageProperties xmlns="http://schemas.microsoft.com/office/2006/coverPageProps">
-  <PublishDate>2014-01-27T00:00:00</PublishDate>
+  <PublishDate>2014-06-20T00:00:00</PublishDate>
   <Abstract/>
   <CompanyAddress/>
   <CompanyPhone/>
@@ -18937,7 +18937,7 @@
 </file>
 
 <file path=customXml/itemProps2.xml><?xml version="1.0" encoding="utf-8"?>
-<ds:datastoreItem xmlns:ds="http://schemas.openxmlformats.org/officeDocument/2006/customXml" ds:itemID="{2D128358-F1F0-4730-B59E-0C4EC515E76A}">
+<ds:datastoreItem xmlns:ds="http://schemas.openxmlformats.org/officeDocument/2006/customXml" ds:itemID="{DEFEA97E-1306-4C61-B49D-A78BD7F32F3C}">
   <ds:schemaRefs>
     <ds:schemaRef ds:uri="http://schemas.openxmlformats.org/officeDocument/2006/bibliography"/>
   </ds:schemaRefs>

</xml_diff>